<commit_message>
added story points and risk to product backlog
</commit_message>
<xml_diff>
--- a/docs/Product Backlog.docx
+++ b/docs/Product Backlog.docx
@@ -129,7 +129,16 @@
           <w:sz w:val="21"/>
           <w:szCs w:val="21"/>
         </w:rPr>
-        <w:t>Story Points: 1</w:t>
+        <w:t xml:space="preserve">Story Points: </w:t>
+      </w:r>
+      <w:r>
+        <w:rPr>
+          <w:rFonts w:ascii="inherit" w:hAnsi="inherit"/>
+          <w:color w:val="484848"/>
+          <w:sz w:val="21"/>
+          <w:szCs w:val="21"/>
+        </w:rPr>
+        <w:t>1</w:t>
       </w:r>
       <w:r>
         <w:rPr>
@@ -215,7 +224,16 @@
           <w:sz w:val="21"/>
           <w:szCs w:val="21"/>
         </w:rPr>
-        <w:t>Story Points: 1</w:t>
+        <w:t xml:space="preserve">Story Points: </w:t>
+      </w:r>
+      <w:r>
+        <w:rPr>
+          <w:rFonts w:ascii="inherit" w:hAnsi="inherit"/>
+          <w:color w:val="484848"/>
+          <w:sz w:val="21"/>
+          <w:szCs w:val="21"/>
+        </w:rPr>
+        <w:t>1</w:t>
       </w:r>
       <w:r>
         <w:rPr>
@@ -309,26 +327,35 @@
           <w:sz w:val="21"/>
           <w:szCs w:val="21"/>
         </w:rPr>
-        <w:t>Story Points: 1</w:t>
-      </w:r>
-      <w:r>
-        <w:rPr>
-          <w:rFonts w:ascii="inherit" w:hAnsi="inherit"/>
-          <w:color w:val="484848"/>
-          <w:sz w:val="21"/>
-          <w:szCs w:val="21"/>
-        </w:rPr>
-        <w:tab/>
-      </w:r>
-      <w:r>
-        <w:rPr>
-          <w:rFonts w:ascii="inherit" w:hAnsi="inherit"/>
-          <w:color w:val="484848"/>
-          <w:sz w:val="21"/>
-          <w:szCs w:val="21"/>
-        </w:rPr>
-        <w:tab/>
-        <w:t xml:space="preserve">Risk: </w:t>
+        <w:t xml:space="preserve">Story Points: </w:t>
+      </w:r>
+      <w:r>
+        <w:rPr>
+          <w:rFonts w:ascii="inherit" w:hAnsi="inherit"/>
+          <w:color w:val="484848"/>
+          <w:sz w:val="21"/>
+          <w:szCs w:val="21"/>
+        </w:rPr>
+        <w:t>2</w:t>
+      </w:r>
+      <w:r>
+        <w:rPr>
+          <w:rFonts w:ascii="inherit" w:hAnsi="inherit"/>
+          <w:color w:val="484848"/>
+          <w:sz w:val="21"/>
+          <w:szCs w:val="21"/>
+        </w:rPr>
+        <w:tab/>
+      </w:r>
+      <w:r>
+        <w:rPr>
+          <w:rFonts w:ascii="inherit" w:hAnsi="inherit"/>
+          <w:color w:val="484848"/>
+          <w:sz w:val="21"/>
+          <w:szCs w:val="21"/>
+        </w:rPr>
+        <w:tab/>
+        <w:t>Risk:</w:t>
       </w:r>
       <w:r>
         <w:rPr>
@@ -337,16 +364,16 @@
           <w:sz w:val="21"/>
           <w:szCs w:val="21"/>
         </w:rPr>
-        <w:t>LOW</w:t>
-      </w:r>
-    </w:p>
-    <w:p>
-      <w:pPr>
-        <w:pStyle w:val="NormalWeb"/>
-        <w:shd w:val="clear" w:color="auto" w:fill="FFFFFF"/>
-        <w:spacing w:before="0" w:beforeAutospacing="0" w:line="300" w:lineRule="atLeast"/>
-        <w:rPr>
-          <w:rFonts w:ascii="Roboto" w:hAnsi="Roboto"/>
+        <w:t xml:space="preserve"> LOW</w:t>
+      </w:r>
+    </w:p>
+    <w:p>
+      <w:pPr>
+        <w:pStyle w:val="NormalWeb"/>
+        <w:shd w:val="clear" w:color="auto" w:fill="FFFFFF"/>
+        <w:spacing w:before="0" w:beforeAutospacing="0" w:line="300" w:lineRule="atLeast"/>
+        <w:rPr>
+          <w:rFonts w:ascii="inherit" w:hAnsi="inherit"/>
           <w:color w:val="484848"/>
           <w:sz w:val="21"/>
           <w:szCs w:val="21"/>
@@ -375,10 +402,86 @@
     <w:p>
       <w:pPr>
         <w:pStyle w:val="NormalWeb"/>
-        <w:shd w:val="clear" w:color="auto" w:fill="FFFFFF"/>
-        <w:spacing w:before="0" w:beforeAutospacing="0" w:line="300" w:lineRule="atLeast"/>
-        <w:rPr>
-          <w:rFonts w:ascii="Roboto" w:hAnsi="Roboto"/>
+        <w:numPr>
+          <w:ilvl w:val="0"/>
+          <w:numId w:val="1"/>
+        </w:numPr>
+        <w:shd w:val="clear" w:color="auto" w:fill="FFFFFF"/>
+        <w:spacing w:before="0" w:beforeAutospacing="0" w:line="300" w:lineRule="atLeast"/>
+        <w:rPr>
+          <w:rFonts w:ascii="inherit" w:hAnsi="inherit"/>
+          <w:color w:val="484848"/>
+          <w:sz w:val="21"/>
+          <w:szCs w:val="21"/>
+        </w:rPr>
+      </w:pPr>
+      <w:r>
+        <w:rPr>
+          <w:rFonts w:ascii="inherit" w:hAnsi="inherit"/>
+          <w:color w:val="484848"/>
+          <w:sz w:val="21"/>
+          <w:szCs w:val="21"/>
+        </w:rPr>
+        <w:t xml:space="preserve">Story Points: </w:t>
+      </w:r>
+      <w:r>
+        <w:rPr>
+          <w:rFonts w:ascii="inherit" w:hAnsi="inherit"/>
+          <w:color w:val="484848"/>
+          <w:sz w:val="21"/>
+          <w:szCs w:val="21"/>
+        </w:rPr>
+        <w:t>2</w:t>
+      </w:r>
+      <w:r>
+        <w:rPr>
+          <w:rFonts w:ascii="inherit" w:hAnsi="inherit"/>
+          <w:color w:val="484848"/>
+          <w:sz w:val="21"/>
+          <w:szCs w:val="21"/>
+        </w:rPr>
+        <w:tab/>
+      </w:r>
+      <w:r>
+        <w:rPr>
+          <w:rFonts w:ascii="inherit" w:hAnsi="inherit"/>
+          <w:color w:val="484848"/>
+          <w:sz w:val="21"/>
+          <w:szCs w:val="21"/>
+        </w:rPr>
+        <w:tab/>
+        <w:t xml:space="preserve">Risk: </w:t>
+      </w:r>
+      <w:r>
+        <w:rPr>
+          <w:rFonts w:ascii="inherit" w:hAnsi="inherit"/>
+          <w:color w:val="00B050"/>
+          <w:sz w:val="21"/>
+          <w:szCs w:val="21"/>
+        </w:rPr>
+        <w:t>LOW</w:t>
+      </w:r>
+    </w:p>
+    <w:p>
+      <w:pPr>
+        <w:pStyle w:val="NormalWeb"/>
+        <w:shd w:val="clear" w:color="auto" w:fill="FFFFFF"/>
+        <w:spacing w:before="0" w:beforeAutospacing="0" w:line="300" w:lineRule="atLeast"/>
+        <w:rPr>
+          <w:rFonts w:ascii="Roboto" w:hAnsi="Roboto"/>
+          <w:color w:val="484848"/>
+          <w:sz w:val="21"/>
+          <w:szCs w:val="21"/>
+        </w:rPr>
+      </w:pPr>
+    </w:p>
+    <w:p>
+      <w:pPr>
+        <w:pStyle w:val="NormalWeb"/>
+        <w:shd w:val="clear" w:color="auto" w:fill="FFFFFF"/>
+        <w:spacing w:before="0" w:beforeAutospacing="0" w:line="300" w:lineRule="atLeast"/>
+        <w:rPr>
+          <w:rFonts w:ascii="inherit" w:hAnsi="inherit"/>
           <w:color w:val="484848"/>
           <w:sz w:val="21"/>
           <w:szCs w:val="21"/>
@@ -415,10 +518,86 @@
     <w:p>
       <w:pPr>
         <w:pStyle w:val="NormalWeb"/>
-        <w:shd w:val="clear" w:color="auto" w:fill="FFFFFF"/>
-        <w:spacing w:before="0" w:beforeAutospacing="0" w:line="300" w:lineRule="atLeast"/>
-        <w:rPr>
-          <w:rFonts w:ascii="Roboto" w:hAnsi="Roboto"/>
+        <w:numPr>
+          <w:ilvl w:val="0"/>
+          <w:numId w:val="1"/>
+        </w:numPr>
+        <w:shd w:val="clear" w:color="auto" w:fill="FFFFFF"/>
+        <w:spacing w:before="0" w:beforeAutospacing="0" w:line="300" w:lineRule="atLeast"/>
+        <w:rPr>
+          <w:rFonts w:ascii="inherit" w:hAnsi="inherit"/>
+          <w:color w:val="484848"/>
+          <w:sz w:val="21"/>
+          <w:szCs w:val="21"/>
+        </w:rPr>
+      </w:pPr>
+      <w:r>
+        <w:rPr>
+          <w:rFonts w:ascii="inherit" w:hAnsi="inherit"/>
+          <w:color w:val="484848"/>
+          <w:sz w:val="21"/>
+          <w:szCs w:val="21"/>
+        </w:rPr>
+        <w:t xml:space="preserve">Story Points: </w:t>
+      </w:r>
+      <w:r>
+        <w:rPr>
+          <w:rFonts w:ascii="inherit" w:hAnsi="inherit"/>
+          <w:color w:val="484848"/>
+          <w:sz w:val="21"/>
+          <w:szCs w:val="21"/>
+        </w:rPr>
+        <w:t>2</w:t>
+      </w:r>
+      <w:r>
+        <w:rPr>
+          <w:rFonts w:ascii="inherit" w:hAnsi="inherit"/>
+          <w:color w:val="484848"/>
+          <w:sz w:val="21"/>
+          <w:szCs w:val="21"/>
+        </w:rPr>
+        <w:tab/>
+      </w:r>
+      <w:r>
+        <w:rPr>
+          <w:rFonts w:ascii="inherit" w:hAnsi="inherit"/>
+          <w:color w:val="484848"/>
+          <w:sz w:val="21"/>
+          <w:szCs w:val="21"/>
+        </w:rPr>
+        <w:tab/>
+        <w:t xml:space="preserve">Risk: </w:t>
+      </w:r>
+      <w:r>
+        <w:rPr>
+          <w:rFonts w:ascii="inherit" w:hAnsi="inherit"/>
+          <w:color w:val="00B050"/>
+          <w:sz w:val="21"/>
+          <w:szCs w:val="21"/>
+        </w:rPr>
+        <w:t>LOW</w:t>
+      </w:r>
+    </w:p>
+    <w:p>
+      <w:pPr>
+        <w:pStyle w:val="NormalWeb"/>
+        <w:shd w:val="clear" w:color="auto" w:fill="FFFFFF"/>
+        <w:spacing w:before="0" w:beforeAutospacing="0" w:line="300" w:lineRule="atLeast"/>
+        <w:rPr>
+          <w:rFonts w:ascii="Roboto" w:hAnsi="Roboto"/>
+          <w:color w:val="484848"/>
+          <w:sz w:val="21"/>
+          <w:szCs w:val="21"/>
+        </w:rPr>
+      </w:pPr>
+    </w:p>
+    <w:p>
+      <w:pPr>
+        <w:pStyle w:val="NormalWeb"/>
+        <w:shd w:val="clear" w:color="auto" w:fill="FFFFFF"/>
+        <w:spacing w:before="0" w:beforeAutospacing="0" w:line="300" w:lineRule="atLeast"/>
+        <w:rPr>
+          <w:rFonts w:ascii="inherit" w:hAnsi="inherit"/>
           <w:color w:val="484848"/>
           <w:sz w:val="21"/>
           <w:szCs w:val="21"/>
@@ -447,22 +626,90 @@
     <w:p>
       <w:pPr>
         <w:pStyle w:val="NormalWeb"/>
-        <w:shd w:val="clear" w:color="auto" w:fill="FFFFFF"/>
-        <w:spacing w:before="0" w:beforeAutospacing="0" w:line="300" w:lineRule="atLeast"/>
-        <w:rPr>
-          <w:rFonts w:ascii="Roboto" w:hAnsi="Roboto"/>
-          <w:color w:val="484848"/>
-          <w:sz w:val="21"/>
-          <w:szCs w:val="21"/>
-        </w:rPr>
-      </w:pPr>
-      <w:r>
-        <w:rPr>
-          <w:rFonts w:ascii="inherit" w:hAnsi="inherit"/>
-          <w:color w:val="484848"/>
-          <w:sz w:val="21"/>
-          <w:szCs w:val="21"/>
-        </w:rPr>
+        <w:numPr>
+          <w:ilvl w:val="0"/>
+          <w:numId w:val="1"/>
+        </w:numPr>
+        <w:shd w:val="clear" w:color="auto" w:fill="FFFFFF"/>
+        <w:spacing w:before="0" w:beforeAutospacing="0" w:line="300" w:lineRule="atLeast"/>
+        <w:rPr>
+          <w:rFonts w:ascii="inherit" w:hAnsi="inherit"/>
+          <w:color w:val="484848"/>
+          <w:sz w:val="21"/>
+          <w:szCs w:val="21"/>
+        </w:rPr>
+      </w:pPr>
+      <w:r>
+        <w:rPr>
+          <w:rFonts w:ascii="inherit" w:hAnsi="inherit"/>
+          <w:color w:val="484848"/>
+          <w:sz w:val="21"/>
+          <w:szCs w:val="21"/>
+        </w:rPr>
+        <w:t>Story Points: 1</w:t>
+      </w:r>
+      <w:r>
+        <w:rPr>
+          <w:rFonts w:ascii="inherit" w:hAnsi="inherit"/>
+          <w:color w:val="484848"/>
+          <w:sz w:val="21"/>
+          <w:szCs w:val="21"/>
+        </w:rPr>
+        <w:tab/>
+      </w:r>
+      <w:r>
+        <w:rPr>
+          <w:rFonts w:ascii="inherit" w:hAnsi="inherit"/>
+          <w:color w:val="484848"/>
+          <w:sz w:val="21"/>
+          <w:szCs w:val="21"/>
+        </w:rPr>
+        <w:tab/>
+        <w:t xml:space="preserve">Risk: </w:t>
+      </w:r>
+      <w:r>
+        <w:rPr>
+          <w:rFonts w:ascii="inherit" w:hAnsi="inherit"/>
+          <w:color w:val="00B050"/>
+          <w:sz w:val="21"/>
+          <w:szCs w:val="21"/>
+        </w:rPr>
+        <w:t>LOW</w:t>
+      </w:r>
+    </w:p>
+    <w:p>
+      <w:pPr>
+        <w:pStyle w:val="NormalWeb"/>
+        <w:shd w:val="clear" w:color="auto" w:fill="FFFFFF"/>
+        <w:spacing w:before="0" w:beforeAutospacing="0" w:line="300" w:lineRule="atLeast"/>
+        <w:rPr>
+          <w:rFonts w:ascii="Roboto" w:hAnsi="Roboto"/>
+          <w:color w:val="484848"/>
+          <w:sz w:val="21"/>
+          <w:szCs w:val="21"/>
+        </w:rPr>
+      </w:pPr>
+    </w:p>
+    <w:p>
+      <w:pPr>
+        <w:pStyle w:val="NormalWeb"/>
+        <w:shd w:val="clear" w:color="auto" w:fill="FFFFFF"/>
+        <w:spacing w:before="0" w:beforeAutospacing="0" w:line="300" w:lineRule="atLeast"/>
+        <w:rPr>
+          <w:rFonts w:ascii="inherit" w:hAnsi="inherit"/>
+          <w:color w:val="484848"/>
+          <w:sz w:val="21"/>
+          <w:szCs w:val="21"/>
+        </w:rPr>
+      </w:pPr>
+      <w:r>
+        <w:rPr>
+          <w:rFonts w:ascii="inherit" w:hAnsi="inherit"/>
+          <w:color w:val="484848"/>
+          <w:sz w:val="21"/>
+          <w:szCs w:val="21"/>
+        </w:rPr>
+        <w:lastRenderedPageBreak/>
         <w:t>US 01.07.01</w:t>
       </w:r>
       <w:r>
@@ -479,10 +726,86 @@
     <w:p>
       <w:pPr>
         <w:pStyle w:val="NormalWeb"/>
-        <w:shd w:val="clear" w:color="auto" w:fill="FFFFFF"/>
-        <w:spacing w:before="0" w:beforeAutospacing="0" w:line="300" w:lineRule="atLeast"/>
-        <w:rPr>
-          <w:rFonts w:ascii="Roboto" w:hAnsi="Roboto"/>
+        <w:numPr>
+          <w:ilvl w:val="0"/>
+          <w:numId w:val="1"/>
+        </w:numPr>
+        <w:shd w:val="clear" w:color="auto" w:fill="FFFFFF"/>
+        <w:spacing w:before="0" w:beforeAutospacing="0" w:line="300" w:lineRule="atLeast"/>
+        <w:rPr>
+          <w:rFonts w:ascii="inherit" w:hAnsi="inherit"/>
+          <w:color w:val="484848"/>
+          <w:sz w:val="21"/>
+          <w:szCs w:val="21"/>
+        </w:rPr>
+      </w:pPr>
+      <w:r>
+        <w:rPr>
+          <w:rFonts w:ascii="inherit" w:hAnsi="inherit"/>
+          <w:color w:val="484848"/>
+          <w:sz w:val="21"/>
+          <w:szCs w:val="21"/>
+        </w:rPr>
+        <w:t xml:space="preserve">Story Points: </w:t>
+      </w:r>
+      <w:r>
+        <w:rPr>
+          <w:rFonts w:ascii="inherit" w:hAnsi="inherit"/>
+          <w:color w:val="484848"/>
+          <w:sz w:val="21"/>
+          <w:szCs w:val="21"/>
+        </w:rPr>
+        <w:t>3</w:t>
+      </w:r>
+      <w:r>
+        <w:rPr>
+          <w:rFonts w:ascii="inherit" w:hAnsi="inherit"/>
+          <w:color w:val="484848"/>
+          <w:sz w:val="21"/>
+          <w:szCs w:val="21"/>
+        </w:rPr>
+        <w:tab/>
+      </w:r>
+      <w:r>
+        <w:rPr>
+          <w:rFonts w:ascii="inherit" w:hAnsi="inherit"/>
+          <w:color w:val="484848"/>
+          <w:sz w:val="21"/>
+          <w:szCs w:val="21"/>
+        </w:rPr>
+        <w:tab/>
+        <w:t xml:space="preserve">Risk: </w:t>
+      </w:r>
+      <w:r>
+        <w:rPr>
+          <w:rFonts w:ascii="inherit" w:hAnsi="inherit"/>
+          <w:color w:val="00B050"/>
+          <w:sz w:val="21"/>
+          <w:szCs w:val="21"/>
+        </w:rPr>
+        <w:t>LOW</w:t>
+      </w:r>
+    </w:p>
+    <w:p>
+      <w:pPr>
+        <w:pStyle w:val="NormalWeb"/>
+        <w:shd w:val="clear" w:color="auto" w:fill="FFFFFF"/>
+        <w:spacing w:before="0" w:beforeAutospacing="0" w:line="300" w:lineRule="atLeast"/>
+        <w:rPr>
+          <w:rFonts w:ascii="Roboto" w:hAnsi="Roboto"/>
+          <w:color w:val="484848"/>
+          <w:sz w:val="21"/>
+          <w:szCs w:val="21"/>
+        </w:rPr>
+      </w:pPr>
+    </w:p>
+    <w:p>
+      <w:pPr>
+        <w:pStyle w:val="NormalWeb"/>
+        <w:shd w:val="clear" w:color="auto" w:fill="FFFFFF"/>
+        <w:spacing w:before="0" w:beforeAutospacing="0" w:line="300" w:lineRule="atLeast"/>
+        <w:rPr>
+          <w:rFonts w:ascii="inherit" w:hAnsi="inherit"/>
           <w:color w:val="484848"/>
           <w:sz w:val="21"/>
           <w:szCs w:val="21"/>
@@ -511,10 +834,86 @@
     <w:p>
       <w:pPr>
         <w:pStyle w:val="NormalWeb"/>
-        <w:shd w:val="clear" w:color="auto" w:fill="FFFFFF"/>
-        <w:spacing w:before="0" w:beforeAutospacing="0" w:line="300" w:lineRule="atLeast"/>
-        <w:rPr>
-          <w:rFonts w:ascii="Roboto" w:hAnsi="Roboto"/>
+        <w:numPr>
+          <w:ilvl w:val="0"/>
+          <w:numId w:val="1"/>
+        </w:numPr>
+        <w:shd w:val="clear" w:color="auto" w:fill="FFFFFF"/>
+        <w:spacing w:before="0" w:beforeAutospacing="0" w:line="300" w:lineRule="atLeast"/>
+        <w:rPr>
+          <w:rFonts w:ascii="inherit" w:hAnsi="inherit"/>
+          <w:color w:val="484848"/>
+          <w:sz w:val="21"/>
+          <w:szCs w:val="21"/>
+        </w:rPr>
+      </w:pPr>
+      <w:r>
+        <w:rPr>
+          <w:rFonts w:ascii="inherit" w:hAnsi="inherit"/>
+          <w:color w:val="484848"/>
+          <w:sz w:val="21"/>
+          <w:szCs w:val="21"/>
+        </w:rPr>
+        <w:t xml:space="preserve">Story Points: </w:t>
+      </w:r>
+      <w:r>
+        <w:rPr>
+          <w:rFonts w:ascii="inherit" w:hAnsi="inherit"/>
+          <w:color w:val="484848"/>
+          <w:sz w:val="21"/>
+          <w:szCs w:val="21"/>
+        </w:rPr>
+        <w:t>2</w:t>
+      </w:r>
+      <w:r>
+        <w:rPr>
+          <w:rFonts w:ascii="inherit" w:hAnsi="inherit"/>
+          <w:color w:val="484848"/>
+          <w:sz w:val="21"/>
+          <w:szCs w:val="21"/>
+        </w:rPr>
+        <w:tab/>
+      </w:r>
+      <w:r>
+        <w:rPr>
+          <w:rFonts w:ascii="inherit" w:hAnsi="inherit"/>
+          <w:color w:val="484848"/>
+          <w:sz w:val="21"/>
+          <w:szCs w:val="21"/>
+        </w:rPr>
+        <w:tab/>
+        <w:t xml:space="preserve">Risk: </w:t>
+      </w:r>
+      <w:r>
+        <w:rPr>
+          <w:rFonts w:ascii="inherit" w:hAnsi="inherit"/>
+          <w:color w:val="00B050"/>
+          <w:sz w:val="21"/>
+          <w:szCs w:val="21"/>
+        </w:rPr>
+        <w:t>LOW</w:t>
+      </w:r>
+    </w:p>
+    <w:p>
+      <w:pPr>
+        <w:pStyle w:val="NormalWeb"/>
+        <w:shd w:val="clear" w:color="auto" w:fill="FFFFFF"/>
+        <w:spacing w:before="0" w:beforeAutospacing="0" w:line="300" w:lineRule="atLeast"/>
+        <w:rPr>
+          <w:rFonts w:ascii="Roboto" w:hAnsi="Roboto"/>
+          <w:color w:val="484848"/>
+          <w:sz w:val="21"/>
+          <w:szCs w:val="21"/>
+        </w:rPr>
+      </w:pPr>
+    </w:p>
+    <w:p>
+      <w:pPr>
+        <w:pStyle w:val="NormalWeb"/>
+        <w:shd w:val="clear" w:color="auto" w:fill="FFFFFF"/>
+        <w:spacing w:before="0" w:beforeAutospacing="0" w:line="300" w:lineRule="atLeast"/>
+        <w:rPr>
+          <w:rFonts w:ascii="inherit" w:hAnsi="inherit"/>
           <w:color w:val="484848"/>
           <w:sz w:val="21"/>
           <w:szCs w:val="21"/>
@@ -543,6 +942,82 @@
     <w:p>
       <w:pPr>
         <w:pStyle w:val="NormalWeb"/>
+        <w:numPr>
+          <w:ilvl w:val="0"/>
+          <w:numId w:val="1"/>
+        </w:numPr>
+        <w:shd w:val="clear" w:color="auto" w:fill="FFFFFF"/>
+        <w:spacing w:before="0" w:beforeAutospacing="0" w:line="300" w:lineRule="atLeast"/>
+        <w:rPr>
+          <w:rFonts w:ascii="inherit" w:hAnsi="inherit"/>
+          <w:color w:val="484848"/>
+          <w:sz w:val="21"/>
+          <w:szCs w:val="21"/>
+        </w:rPr>
+      </w:pPr>
+      <w:r>
+        <w:rPr>
+          <w:rFonts w:ascii="inherit" w:hAnsi="inherit"/>
+          <w:color w:val="484848"/>
+          <w:sz w:val="21"/>
+          <w:szCs w:val="21"/>
+        </w:rPr>
+        <w:t xml:space="preserve">Story Points: </w:t>
+      </w:r>
+      <w:r>
+        <w:rPr>
+          <w:rFonts w:ascii="inherit" w:hAnsi="inherit"/>
+          <w:color w:val="484848"/>
+          <w:sz w:val="21"/>
+          <w:szCs w:val="21"/>
+        </w:rPr>
+        <w:t>4</w:t>
+      </w:r>
+      <w:r>
+        <w:rPr>
+          <w:rFonts w:ascii="inherit" w:hAnsi="inherit"/>
+          <w:color w:val="484848"/>
+          <w:sz w:val="21"/>
+          <w:szCs w:val="21"/>
+        </w:rPr>
+        <w:tab/>
+      </w:r>
+      <w:r>
+        <w:rPr>
+          <w:rFonts w:ascii="inherit" w:hAnsi="inherit"/>
+          <w:color w:val="484848"/>
+          <w:sz w:val="21"/>
+          <w:szCs w:val="21"/>
+        </w:rPr>
+        <w:tab/>
+        <w:t xml:space="preserve">Risk: </w:t>
+      </w:r>
+      <w:r>
+        <w:rPr>
+          <w:rFonts w:ascii="inherit" w:hAnsi="inherit"/>
+          <w:color w:val="ED7D31" w:themeColor="accent2"/>
+          <w:sz w:val="21"/>
+          <w:szCs w:val="21"/>
+        </w:rPr>
+        <w:t>MEDIUM</w:t>
+      </w:r>
+    </w:p>
+    <w:p>
+      <w:pPr>
+        <w:pStyle w:val="NormalWeb"/>
+        <w:shd w:val="clear" w:color="auto" w:fill="FFFFFF"/>
+        <w:spacing w:before="0" w:beforeAutospacing="0" w:line="300" w:lineRule="atLeast"/>
+        <w:rPr>
+          <w:rFonts w:ascii="Roboto" w:hAnsi="Roboto"/>
+          <w:color w:val="484848"/>
+          <w:sz w:val="21"/>
+          <w:szCs w:val="21"/>
+        </w:rPr>
+      </w:pPr>
+    </w:p>
+    <w:p>
+      <w:pPr>
+        <w:pStyle w:val="NormalWeb"/>
         <w:shd w:val="clear" w:color="auto" w:fill="FFFFFF"/>
         <w:spacing w:before="0" w:beforeAutospacing="0" w:line="300" w:lineRule="atLeast"/>
         <w:rPr>
@@ -570,20 +1045,19 @@
         <w:shd w:val="clear" w:color="auto" w:fill="FFFFFF"/>
         <w:spacing w:before="0" w:beforeAutospacing="0" w:line="300" w:lineRule="atLeast"/>
         <w:rPr>
-          <w:rFonts w:ascii="Roboto" w:hAnsi="Roboto"/>
-          <w:color w:val="484848"/>
-          <w:sz w:val="21"/>
-          <w:szCs w:val="21"/>
-        </w:rPr>
-      </w:pPr>
-      <w:r>
-        <w:rPr>
-          <w:rFonts w:ascii="inherit" w:hAnsi="inherit"/>
-          <w:color w:val="484848"/>
-          <w:sz w:val="21"/>
-          <w:szCs w:val="21"/>
-        </w:rPr>
-        <w:lastRenderedPageBreak/>
+          <w:rFonts w:ascii="inherit" w:hAnsi="inherit"/>
+          <w:color w:val="484848"/>
+          <w:sz w:val="21"/>
+          <w:szCs w:val="21"/>
+        </w:rPr>
+      </w:pPr>
+      <w:r>
+        <w:rPr>
+          <w:rFonts w:ascii="inherit" w:hAnsi="inherit"/>
+          <w:color w:val="484848"/>
+          <w:sz w:val="21"/>
+          <w:szCs w:val="21"/>
+        </w:rPr>
         <w:t>US 02.01.01</w:t>
       </w:r>
       <w:r>
@@ -600,10 +1074,86 @@
     <w:p>
       <w:pPr>
         <w:pStyle w:val="NormalWeb"/>
-        <w:shd w:val="clear" w:color="auto" w:fill="FFFFFF"/>
-        <w:spacing w:before="0" w:beforeAutospacing="0" w:line="300" w:lineRule="atLeast"/>
-        <w:rPr>
-          <w:rFonts w:ascii="Roboto" w:hAnsi="Roboto"/>
+        <w:numPr>
+          <w:ilvl w:val="0"/>
+          <w:numId w:val="1"/>
+        </w:numPr>
+        <w:shd w:val="clear" w:color="auto" w:fill="FFFFFF"/>
+        <w:spacing w:before="0" w:beforeAutospacing="0" w:line="300" w:lineRule="atLeast"/>
+        <w:rPr>
+          <w:rFonts w:ascii="inherit" w:hAnsi="inherit"/>
+          <w:color w:val="484848"/>
+          <w:sz w:val="21"/>
+          <w:szCs w:val="21"/>
+        </w:rPr>
+      </w:pPr>
+      <w:r>
+        <w:rPr>
+          <w:rFonts w:ascii="inherit" w:hAnsi="inherit"/>
+          <w:color w:val="484848"/>
+          <w:sz w:val="21"/>
+          <w:szCs w:val="21"/>
+        </w:rPr>
+        <w:t xml:space="preserve">Story Points: </w:t>
+      </w:r>
+      <w:r>
+        <w:rPr>
+          <w:rFonts w:ascii="inherit" w:hAnsi="inherit"/>
+          <w:color w:val="484848"/>
+          <w:sz w:val="21"/>
+          <w:szCs w:val="21"/>
+        </w:rPr>
+        <w:t>3</w:t>
+      </w:r>
+      <w:r>
+        <w:rPr>
+          <w:rFonts w:ascii="inherit" w:hAnsi="inherit"/>
+          <w:color w:val="484848"/>
+          <w:sz w:val="21"/>
+          <w:szCs w:val="21"/>
+        </w:rPr>
+        <w:tab/>
+      </w:r>
+      <w:r>
+        <w:rPr>
+          <w:rFonts w:ascii="inherit" w:hAnsi="inherit"/>
+          <w:color w:val="484848"/>
+          <w:sz w:val="21"/>
+          <w:szCs w:val="21"/>
+        </w:rPr>
+        <w:tab/>
+        <w:t xml:space="preserve">Risk: </w:t>
+      </w:r>
+      <w:r>
+        <w:rPr>
+          <w:rFonts w:ascii="inherit" w:hAnsi="inherit"/>
+          <w:color w:val="ED7D31" w:themeColor="accent2"/>
+          <w:sz w:val="21"/>
+          <w:szCs w:val="21"/>
+        </w:rPr>
+        <w:t>MEDIUM</w:t>
+      </w:r>
+    </w:p>
+    <w:p>
+      <w:pPr>
+        <w:pStyle w:val="NormalWeb"/>
+        <w:shd w:val="clear" w:color="auto" w:fill="FFFFFF"/>
+        <w:spacing w:before="0" w:beforeAutospacing="0" w:line="300" w:lineRule="atLeast"/>
+        <w:rPr>
+          <w:rFonts w:ascii="Roboto" w:hAnsi="Roboto"/>
+          <w:color w:val="484848"/>
+          <w:sz w:val="21"/>
+          <w:szCs w:val="21"/>
+        </w:rPr>
+      </w:pPr>
+    </w:p>
+    <w:p>
+      <w:pPr>
+        <w:pStyle w:val="NormalWeb"/>
+        <w:shd w:val="clear" w:color="auto" w:fill="FFFFFF"/>
+        <w:spacing w:before="0" w:beforeAutospacing="0" w:line="300" w:lineRule="atLeast"/>
+        <w:rPr>
+          <w:rFonts w:ascii="inherit" w:hAnsi="inherit"/>
           <w:color w:val="484848"/>
           <w:sz w:val="21"/>
           <w:szCs w:val="21"/>
@@ -632,10 +1182,86 @@
     <w:p>
       <w:pPr>
         <w:pStyle w:val="NormalWeb"/>
-        <w:shd w:val="clear" w:color="auto" w:fill="FFFFFF"/>
-        <w:spacing w:before="0" w:beforeAutospacing="0" w:line="300" w:lineRule="atLeast"/>
-        <w:rPr>
-          <w:rFonts w:ascii="Roboto" w:hAnsi="Roboto"/>
+        <w:numPr>
+          <w:ilvl w:val="0"/>
+          <w:numId w:val="1"/>
+        </w:numPr>
+        <w:shd w:val="clear" w:color="auto" w:fill="FFFFFF"/>
+        <w:spacing w:before="0" w:beforeAutospacing="0" w:line="300" w:lineRule="atLeast"/>
+        <w:rPr>
+          <w:rFonts w:ascii="inherit" w:hAnsi="inherit"/>
+          <w:color w:val="484848"/>
+          <w:sz w:val="21"/>
+          <w:szCs w:val="21"/>
+        </w:rPr>
+      </w:pPr>
+      <w:r>
+        <w:rPr>
+          <w:rFonts w:ascii="inherit" w:hAnsi="inherit"/>
+          <w:color w:val="484848"/>
+          <w:sz w:val="21"/>
+          <w:szCs w:val="21"/>
+        </w:rPr>
+        <w:t xml:space="preserve">Story Points: </w:t>
+      </w:r>
+      <w:r>
+        <w:rPr>
+          <w:rFonts w:ascii="inherit" w:hAnsi="inherit"/>
+          <w:color w:val="484848"/>
+          <w:sz w:val="21"/>
+          <w:szCs w:val="21"/>
+        </w:rPr>
+        <w:t>2</w:t>
+      </w:r>
+      <w:r>
+        <w:rPr>
+          <w:rFonts w:ascii="inherit" w:hAnsi="inherit"/>
+          <w:color w:val="484848"/>
+          <w:sz w:val="21"/>
+          <w:szCs w:val="21"/>
+        </w:rPr>
+        <w:tab/>
+      </w:r>
+      <w:r>
+        <w:rPr>
+          <w:rFonts w:ascii="inherit" w:hAnsi="inherit"/>
+          <w:color w:val="484848"/>
+          <w:sz w:val="21"/>
+          <w:szCs w:val="21"/>
+        </w:rPr>
+        <w:tab/>
+        <w:t xml:space="preserve">Risk: </w:t>
+      </w:r>
+      <w:r>
+        <w:rPr>
+          <w:rFonts w:ascii="inherit" w:hAnsi="inherit"/>
+          <w:color w:val="00B050"/>
+          <w:sz w:val="21"/>
+          <w:szCs w:val="21"/>
+        </w:rPr>
+        <w:t>LOW</w:t>
+      </w:r>
+    </w:p>
+    <w:p>
+      <w:pPr>
+        <w:pStyle w:val="NormalWeb"/>
+        <w:shd w:val="clear" w:color="auto" w:fill="FFFFFF"/>
+        <w:spacing w:before="0" w:beforeAutospacing="0" w:line="300" w:lineRule="atLeast"/>
+        <w:rPr>
+          <w:rFonts w:ascii="Roboto" w:hAnsi="Roboto"/>
+          <w:color w:val="484848"/>
+          <w:sz w:val="21"/>
+          <w:szCs w:val="21"/>
+        </w:rPr>
+      </w:pPr>
+    </w:p>
+    <w:p>
+      <w:pPr>
+        <w:pStyle w:val="NormalWeb"/>
+        <w:shd w:val="clear" w:color="auto" w:fill="FFFFFF"/>
+        <w:spacing w:before="0" w:beforeAutospacing="0" w:line="300" w:lineRule="atLeast"/>
+        <w:rPr>
+          <w:rFonts w:ascii="inherit" w:hAnsi="inherit"/>
           <w:color w:val="484848"/>
           <w:sz w:val="21"/>
           <w:szCs w:val="21"/>
@@ -664,22 +1290,99 @@
     <w:p>
       <w:pPr>
         <w:pStyle w:val="NormalWeb"/>
-        <w:shd w:val="clear" w:color="auto" w:fill="FFFFFF"/>
-        <w:spacing w:before="0" w:beforeAutospacing="0" w:line="300" w:lineRule="atLeast"/>
-        <w:rPr>
-          <w:rFonts w:ascii="Roboto" w:hAnsi="Roboto"/>
-          <w:color w:val="484848"/>
-          <w:sz w:val="21"/>
-          <w:szCs w:val="21"/>
-        </w:rPr>
-      </w:pPr>
-      <w:r>
-        <w:rPr>
-          <w:rFonts w:ascii="inherit" w:hAnsi="inherit"/>
-          <w:color w:val="484848"/>
-          <w:sz w:val="21"/>
-          <w:szCs w:val="21"/>
-        </w:rPr>
+        <w:numPr>
+          <w:ilvl w:val="0"/>
+          <w:numId w:val="1"/>
+        </w:numPr>
+        <w:shd w:val="clear" w:color="auto" w:fill="FFFFFF"/>
+        <w:spacing w:before="0" w:beforeAutospacing="0" w:line="300" w:lineRule="atLeast"/>
+        <w:rPr>
+          <w:rFonts w:ascii="inherit" w:hAnsi="inherit"/>
+          <w:color w:val="484848"/>
+          <w:sz w:val="21"/>
+          <w:szCs w:val="21"/>
+        </w:rPr>
+      </w:pPr>
+      <w:r>
+        <w:rPr>
+          <w:rFonts w:ascii="inherit" w:hAnsi="inherit"/>
+          <w:color w:val="484848"/>
+          <w:sz w:val="21"/>
+          <w:szCs w:val="21"/>
+        </w:rPr>
+        <w:t xml:space="preserve">Story Points: </w:t>
+      </w:r>
+      <w:r>
+        <w:rPr>
+          <w:rFonts w:ascii="inherit" w:hAnsi="inherit"/>
+          <w:color w:val="484848"/>
+          <w:sz w:val="21"/>
+          <w:szCs w:val="21"/>
+        </w:rPr>
+        <w:t>4</w:t>
+      </w:r>
+      <w:r>
+        <w:rPr>
+          <w:rFonts w:ascii="inherit" w:hAnsi="inherit"/>
+          <w:color w:val="484848"/>
+          <w:sz w:val="21"/>
+          <w:szCs w:val="21"/>
+        </w:rPr>
+        <w:tab/>
+      </w:r>
+      <w:r>
+        <w:rPr>
+          <w:rFonts w:ascii="inherit" w:hAnsi="inherit"/>
+          <w:color w:val="484848"/>
+          <w:sz w:val="21"/>
+          <w:szCs w:val="21"/>
+        </w:rPr>
+        <w:tab/>
+        <w:t xml:space="preserve">Risk: </w:t>
+      </w:r>
+      <w:r>
+        <w:rPr>
+          <w:rFonts w:ascii="inherit" w:hAnsi="inherit"/>
+          <w:color w:val="00B050"/>
+          <w:sz w:val="21"/>
+          <w:szCs w:val="21"/>
+        </w:rPr>
+        <w:t>LOW</w:t>
+      </w:r>
+    </w:p>
+    <w:p>
+      <w:pPr>
+        <w:pStyle w:val="NormalWeb"/>
+        <w:shd w:val="clear" w:color="auto" w:fill="FFFFFF"/>
+        <w:spacing w:before="0" w:beforeAutospacing="0" w:line="300" w:lineRule="atLeast"/>
+        <w:rPr>
+          <w:rFonts w:ascii="Roboto" w:hAnsi="Roboto"/>
+          <w:color w:val="484848"/>
+          <w:sz w:val="21"/>
+          <w:szCs w:val="21"/>
+        </w:rPr>
+      </w:pPr>
+    </w:p>
+    <w:p>
+      <w:pPr>
+        <w:pStyle w:val="NormalWeb"/>
+        <w:shd w:val="clear" w:color="auto" w:fill="FFFFFF"/>
+        <w:spacing w:before="0" w:beforeAutospacing="0" w:line="300" w:lineRule="atLeast"/>
+        <w:rPr>
+          <w:rFonts w:ascii="inherit" w:hAnsi="inherit"/>
+          <w:color w:val="484848"/>
+          <w:sz w:val="21"/>
+          <w:szCs w:val="21"/>
+        </w:rPr>
+      </w:pPr>
+      <w:r>
+        <w:rPr>
+          <w:rFonts w:ascii="inherit" w:hAnsi="inherit"/>
+          <w:color w:val="484848"/>
+          <w:sz w:val="21"/>
+          <w:szCs w:val="21"/>
+        </w:rPr>
+        <w:lastRenderedPageBreak/>
         <w:t>US 02.04.01</w:t>
       </w:r>
       <w:r>
@@ -696,10 +1399,86 @@
     <w:p>
       <w:pPr>
         <w:pStyle w:val="NormalWeb"/>
-        <w:shd w:val="clear" w:color="auto" w:fill="FFFFFF"/>
-        <w:spacing w:before="0" w:beforeAutospacing="0" w:line="300" w:lineRule="atLeast"/>
-        <w:rPr>
-          <w:rFonts w:ascii="Roboto" w:hAnsi="Roboto"/>
+        <w:numPr>
+          <w:ilvl w:val="0"/>
+          <w:numId w:val="1"/>
+        </w:numPr>
+        <w:shd w:val="clear" w:color="auto" w:fill="FFFFFF"/>
+        <w:spacing w:before="0" w:beforeAutospacing="0" w:line="300" w:lineRule="atLeast"/>
+        <w:rPr>
+          <w:rFonts w:ascii="inherit" w:hAnsi="inherit"/>
+          <w:color w:val="484848"/>
+          <w:sz w:val="21"/>
+          <w:szCs w:val="21"/>
+        </w:rPr>
+      </w:pPr>
+      <w:r>
+        <w:rPr>
+          <w:rFonts w:ascii="inherit" w:hAnsi="inherit"/>
+          <w:color w:val="484848"/>
+          <w:sz w:val="21"/>
+          <w:szCs w:val="21"/>
+        </w:rPr>
+        <w:t xml:space="preserve">Story Points: </w:t>
+      </w:r>
+      <w:r>
+        <w:rPr>
+          <w:rFonts w:ascii="inherit" w:hAnsi="inherit"/>
+          <w:color w:val="484848"/>
+          <w:sz w:val="21"/>
+          <w:szCs w:val="21"/>
+        </w:rPr>
+        <w:t>3</w:t>
+      </w:r>
+      <w:r>
+        <w:rPr>
+          <w:rFonts w:ascii="inherit" w:hAnsi="inherit"/>
+          <w:color w:val="484848"/>
+          <w:sz w:val="21"/>
+          <w:szCs w:val="21"/>
+        </w:rPr>
+        <w:tab/>
+      </w:r>
+      <w:r>
+        <w:rPr>
+          <w:rFonts w:ascii="inherit" w:hAnsi="inherit"/>
+          <w:color w:val="484848"/>
+          <w:sz w:val="21"/>
+          <w:szCs w:val="21"/>
+        </w:rPr>
+        <w:tab/>
+        <w:t xml:space="preserve">Risk: </w:t>
+      </w:r>
+      <w:r>
+        <w:rPr>
+          <w:rFonts w:ascii="inherit" w:hAnsi="inherit"/>
+          <w:color w:val="00B050"/>
+          <w:sz w:val="21"/>
+          <w:szCs w:val="21"/>
+        </w:rPr>
+        <w:t>LOW</w:t>
+      </w:r>
+    </w:p>
+    <w:p>
+      <w:pPr>
+        <w:pStyle w:val="NormalWeb"/>
+        <w:shd w:val="clear" w:color="auto" w:fill="FFFFFF"/>
+        <w:spacing w:before="0" w:beforeAutospacing="0" w:line="300" w:lineRule="atLeast"/>
+        <w:rPr>
+          <w:rFonts w:ascii="Roboto" w:hAnsi="Roboto"/>
+          <w:color w:val="484848"/>
+          <w:sz w:val="21"/>
+          <w:szCs w:val="21"/>
+        </w:rPr>
+      </w:pPr>
+    </w:p>
+    <w:p>
+      <w:pPr>
+        <w:pStyle w:val="NormalWeb"/>
+        <w:shd w:val="clear" w:color="auto" w:fill="FFFFFF"/>
+        <w:spacing w:before="0" w:beforeAutospacing="0" w:line="300" w:lineRule="atLeast"/>
+        <w:rPr>
+          <w:rFonts w:ascii="inherit" w:hAnsi="inherit"/>
           <w:color w:val="484848"/>
           <w:sz w:val="21"/>
           <w:szCs w:val="21"/>
@@ -728,10 +1507,86 @@
     <w:p>
       <w:pPr>
         <w:pStyle w:val="NormalWeb"/>
-        <w:shd w:val="clear" w:color="auto" w:fill="FFFFFF"/>
-        <w:spacing w:before="0" w:beforeAutospacing="0" w:line="300" w:lineRule="atLeast"/>
-        <w:rPr>
-          <w:rFonts w:ascii="Roboto" w:hAnsi="Roboto"/>
+        <w:numPr>
+          <w:ilvl w:val="0"/>
+          <w:numId w:val="1"/>
+        </w:numPr>
+        <w:shd w:val="clear" w:color="auto" w:fill="FFFFFF"/>
+        <w:spacing w:before="0" w:beforeAutospacing="0" w:line="300" w:lineRule="atLeast"/>
+        <w:rPr>
+          <w:rFonts w:ascii="inherit" w:hAnsi="inherit"/>
+          <w:color w:val="484848"/>
+          <w:sz w:val="21"/>
+          <w:szCs w:val="21"/>
+        </w:rPr>
+      </w:pPr>
+      <w:r>
+        <w:rPr>
+          <w:rFonts w:ascii="inherit" w:hAnsi="inherit"/>
+          <w:color w:val="484848"/>
+          <w:sz w:val="21"/>
+          <w:szCs w:val="21"/>
+        </w:rPr>
+        <w:t xml:space="preserve">Story Points: </w:t>
+      </w:r>
+      <w:r>
+        <w:rPr>
+          <w:rFonts w:ascii="inherit" w:hAnsi="inherit"/>
+          <w:color w:val="484848"/>
+          <w:sz w:val="21"/>
+          <w:szCs w:val="21"/>
+        </w:rPr>
+        <w:t>3</w:t>
+      </w:r>
+      <w:r>
+        <w:rPr>
+          <w:rFonts w:ascii="inherit" w:hAnsi="inherit"/>
+          <w:color w:val="484848"/>
+          <w:sz w:val="21"/>
+          <w:szCs w:val="21"/>
+        </w:rPr>
+        <w:tab/>
+      </w:r>
+      <w:r>
+        <w:rPr>
+          <w:rFonts w:ascii="inherit" w:hAnsi="inherit"/>
+          <w:color w:val="484848"/>
+          <w:sz w:val="21"/>
+          <w:szCs w:val="21"/>
+        </w:rPr>
+        <w:tab/>
+        <w:t xml:space="preserve">Risk: </w:t>
+      </w:r>
+      <w:r>
+        <w:rPr>
+          <w:rFonts w:ascii="inherit" w:hAnsi="inherit"/>
+          <w:color w:val="ED7D31" w:themeColor="accent2"/>
+          <w:sz w:val="21"/>
+          <w:szCs w:val="21"/>
+        </w:rPr>
+        <w:t>MEDIUM</w:t>
+      </w:r>
+    </w:p>
+    <w:p>
+      <w:pPr>
+        <w:pStyle w:val="NormalWeb"/>
+        <w:shd w:val="clear" w:color="auto" w:fill="FFFFFF"/>
+        <w:spacing w:before="0" w:beforeAutospacing="0" w:line="300" w:lineRule="atLeast"/>
+        <w:rPr>
+          <w:rFonts w:ascii="Roboto" w:hAnsi="Roboto"/>
+          <w:color w:val="484848"/>
+          <w:sz w:val="21"/>
+          <w:szCs w:val="21"/>
+        </w:rPr>
+      </w:pPr>
+    </w:p>
+    <w:p>
+      <w:pPr>
+        <w:pStyle w:val="NormalWeb"/>
+        <w:shd w:val="clear" w:color="auto" w:fill="FFFFFF"/>
+        <w:spacing w:before="0" w:beforeAutospacing="0" w:line="300" w:lineRule="atLeast"/>
+        <w:rPr>
+          <w:rFonts w:ascii="inherit" w:hAnsi="inherit"/>
           <w:color w:val="484848"/>
           <w:sz w:val="21"/>
           <w:szCs w:val="21"/>
@@ -760,6 +1615,82 @@
     <w:p>
       <w:pPr>
         <w:pStyle w:val="NormalWeb"/>
+        <w:numPr>
+          <w:ilvl w:val="0"/>
+          <w:numId w:val="1"/>
+        </w:numPr>
+        <w:shd w:val="clear" w:color="auto" w:fill="FFFFFF"/>
+        <w:spacing w:before="0" w:beforeAutospacing="0" w:line="300" w:lineRule="atLeast"/>
+        <w:rPr>
+          <w:rFonts w:ascii="inherit" w:hAnsi="inherit"/>
+          <w:color w:val="484848"/>
+          <w:sz w:val="21"/>
+          <w:szCs w:val="21"/>
+        </w:rPr>
+      </w:pPr>
+      <w:r>
+        <w:rPr>
+          <w:rFonts w:ascii="inherit" w:hAnsi="inherit"/>
+          <w:color w:val="484848"/>
+          <w:sz w:val="21"/>
+          <w:szCs w:val="21"/>
+        </w:rPr>
+        <w:t xml:space="preserve">Story Points: </w:t>
+      </w:r>
+      <w:r>
+        <w:rPr>
+          <w:rFonts w:ascii="inherit" w:hAnsi="inherit"/>
+          <w:color w:val="484848"/>
+          <w:sz w:val="21"/>
+          <w:szCs w:val="21"/>
+        </w:rPr>
+        <w:t>3</w:t>
+      </w:r>
+      <w:r>
+        <w:rPr>
+          <w:rFonts w:ascii="inherit" w:hAnsi="inherit"/>
+          <w:color w:val="484848"/>
+          <w:sz w:val="21"/>
+          <w:szCs w:val="21"/>
+        </w:rPr>
+        <w:tab/>
+      </w:r>
+      <w:r>
+        <w:rPr>
+          <w:rFonts w:ascii="inherit" w:hAnsi="inherit"/>
+          <w:color w:val="484848"/>
+          <w:sz w:val="21"/>
+          <w:szCs w:val="21"/>
+        </w:rPr>
+        <w:tab/>
+        <w:t xml:space="preserve">Risk: </w:t>
+      </w:r>
+      <w:r>
+        <w:rPr>
+          <w:rFonts w:ascii="inherit" w:hAnsi="inherit"/>
+          <w:color w:val="ED7D31" w:themeColor="accent2"/>
+          <w:sz w:val="21"/>
+          <w:szCs w:val="21"/>
+        </w:rPr>
+        <w:t>MEDIUM</w:t>
+      </w:r>
+    </w:p>
+    <w:p>
+      <w:pPr>
+        <w:pStyle w:val="NormalWeb"/>
+        <w:shd w:val="clear" w:color="auto" w:fill="FFFFFF"/>
+        <w:spacing w:before="0" w:beforeAutospacing="0" w:line="300" w:lineRule="atLeast"/>
+        <w:rPr>
+          <w:rFonts w:ascii="Roboto" w:hAnsi="Roboto"/>
+          <w:color w:val="484848"/>
+          <w:sz w:val="21"/>
+          <w:szCs w:val="21"/>
+        </w:rPr>
+      </w:pPr>
+    </w:p>
+    <w:p>
+      <w:pPr>
+        <w:pStyle w:val="NormalWeb"/>
         <w:shd w:val="clear" w:color="auto" w:fill="FFFFFF"/>
         <w:spacing w:before="0" w:beforeAutospacing="0" w:line="300" w:lineRule="atLeast"/>
         <w:rPr>
@@ -787,7 +1718,7 @@
         <w:shd w:val="clear" w:color="auto" w:fill="FFFFFF"/>
         <w:spacing w:before="0" w:beforeAutospacing="0" w:line="300" w:lineRule="atLeast"/>
         <w:rPr>
-          <w:rFonts w:ascii="Roboto" w:hAnsi="Roboto"/>
+          <w:rFonts w:ascii="inherit" w:hAnsi="inherit"/>
           <w:color w:val="484848"/>
           <w:sz w:val="21"/>
           <w:szCs w:val="21"/>
@@ -816,6 +1747,82 @@
     <w:p>
       <w:pPr>
         <w:pStyle w:val="NormalWeb"/>
+        <w:numPr>
+          <w:ilvl w:val="0"/>
+          <w:numId w:val="1"/>
+        </w:numPr>
+        <w:shd w:val="clear" w:color="auto" w:fill="FFFFFF"/>
+        <w:spacing w:before="0" w:beforeAutospacing="0" w:line="300" w:lineRule="atLeast"/>
+        <w:rPr>
+          <w:rFonts w:ascii="inherit" w:hAnsi="inherit"/>
+          <w:color w:val="484848"/>
+          <w:sz w:val="21"/>
+          <w:szCs w:val="21"/>
+        </w:rPr>
+      </w:pPr>
+      <w:r>
+        <w:rPr>
+          <w:rFonts w:ascii="inherit" w:hAnsi="inherit"/>
+          <w:color w:val="484848"/>
+          <w:sz w:val="21"/>
+          <w:szCs w:val="21"/>
+        </w:rPr>
+        <w:t xml:space="preserve">Story Points: </w:t>
+      </w:r>
+      <w:r>
+        <w:rPr>
+          <w:rFonts w:ascii="inherit" w:hAnsi="inherit"/>
+          <w:color w:val="484848"/>
+          <w:sz w:val="21"/>
+          <w:szCs w:val="21"/>
+        </w:rPr>
+        <w:t>5</w:t>
+      </w:r>
+      <w:r>
+        <w:rPr>
+          <w:rFonts w:ascii="inherit" w:hAnsi="inherit"/>
+          <w:color w:val="484848"/>
+          <w:sz w:val="21"/>
+          <w:szCs w:val="21"/>
+        </w:rPr>
+        <w:tab/>
+      </w:r>
+      <w:r>
+        <w:rPr>
+          <w:rFonts w:ascii="inherit" w:hAnsi="inherit"/>
+          <w:color w:val="484848"/>
+          <w:sz w:val="21"/>
+          <w:szCs w:val="21"/>
+        </w:rPr>
+        <w:tab/>
+        <w:t xml:space="preserve">Risk: </w:t>
+      </w:r>
+      <w:r>
+        <w:rPr>
+          <w:rFonts w:ascii="inherit" w:hAnsi="inherit"/>
+          <w:color w:val="ED7D31" w:themeColor="accent2"/>
+          <w:sz w:val="21"/>
+          <w:szCs w:val="21"/>
+        </w:rPr>
+        <w:t>MEDIUM</w:t>
+      </w:r>
+    </w:p>
+    <w:p>
+      <w:pPr>
+        <w:pStyle w:val="NormalWeb"/>
+        <w:shd w:val="clear" w:color="auto" w:fill="FFFFFF"/>
+        <w:spacing w:before="0" w:beforeAutospacing="0" w:line="300" w:lineRule="atLeast"/>
+        <w:rPr>
+          <w:rFonts w:ascii="Roboto" w:hAnsi="Roboto"/>
+          <w:color w:val="484848"/>
+          <w:sz w:val="21"/>
+          <w:szCs w:val="21"/>
+        </w:rPr>
+      </w:pPr>
+    </w:p>
+    <w:p>
+      <w:pPr>
+        <w:pStyle w:val="NormalWeb"/>
         <w:shd w:val="clear" w:color="auto" w:fill="FFFFFF"/>
         <w:spacing w:before="0" w:beforeAutospacing="0" w:line="300" w:lineRule="atLeast"/>
         <w:rPr>
@@ -843,7 +1850,7 @@
         <w:shd w:val="clear" w:color="auto" w:fill="FFFFFF"/>
         <w:spacing w:before="0" w:beforeAutospacing="0" w:line="300" w:lineRule="atLeast"/>
         <w:rPr>
-          <w:rFonts w:ascii="Roboto" w:hAnsi="Roboto"/>
+          <w:rFonts w:ascii="inherit" w:hAnsi="inherit"/>
           <w:color w:val="484848"/>
           <w:sz w:val="21"/>
           <w:szCs w:val="21"/>
@@ -872,10 +1879,86 @@
     <w:p>
       <w:pPr>
         <w:pStyle w:val="NormalWeb"/>
-        <w:shd w:val="clear" w:color="auto" w:fill="FFFFFF"/>
-        <w:spacing w:before="0" w:beforeAutospacing="0" w:line="300" w:lineRule="atLeast"/>
-        <w:rPr>
-          <w:rFonts w:ascii="Roboto" w:hAnsi="Roboto"/>
+        <w:numPr>
+          <w:ilvl w:val="0"/>
+          <w:numId w:val="1"/>
+        </w:numPr>
+        <w:shd w:val="clear" w:color="auto" w:fill="FFFFFF"/>
+        <w:spacing w:before="0" w:beforeAutospacing="0" w:line="300" w:lineRule="atLeast"/>
+        <w:rPr>
+          <w:rFonts w:ascii="inherit" w:hAnsi="inherit"/>
+          <w:color w:val="484848"/>
+          <w:sz w:val="21"/>
+          <w:szCs w:val="21"/>
+        </w:rPr>
+      </w:pPr>
+      <w:r>
+        <w:rPr>
+          <w:rFonts w:ascii="inherit" w:hAnsi="inherit"/>
+          <w:color w:val="484848"/>
+          <w:sz w:val="21"/>
+          <w:szCs w:val="21"/>
+        </w:rPr>
+        <w:t xml:space="preserve">Story Points: </w:t>
+      </w:r>
+      <w:r>
+        <w:rPr>
+          <w:rFonts w:ascii="inherit" w:hAnsi="inherit"/>
+          <w:color w:val="484848"/>
+          <w:sz w:val="21"/>
+          <w:szCs w:val="21"/>
+        </w:rPr>
+        <w:t>4</w:t>
+      </w:r>
+      <w:r>
+        <w:rPr>
+          <w:rFonts w:ascii="inherit" w:hAnsi="inherit"/>
+          <w:color w:val="484848"/>
+          <w:sz w:val="21"/>
+          <w:szCs w:val="21"/>
+        </w:rPr>
+        <w:tab/>
+      </w:r>
+      <w:r>
+        <w:rPr>
+          <w:rFonts w:ascii="inherit" w:hAnsi="inherit"/>
+          <w:color w:val="484848"/>
+          <w:sz w:val="21"/>
+          <w:szCs w:val="21"/>
+        </w:rPr>
+        <w:tab/>
+        <w:t xml:space="preserve">Risk: </w:t>
+      </w:r>
+      <w:r>
+        <w:rPr>
+          <w:rFonts w:ascii="inherit" w:hAnsi="inherit"/>
+          <w:color w:val="FF0000"/>
+          <w:sz w:val="21"/>
+          <w:szCs w:val="21"/>
+        </w:rPr>
+        <w:t>HIGH</w:t>
+      </w:r>
+    </w:p>
+    <w:p>
+      <w:pPr>
+        <w:pStyle w:val="NormalWeb"/>
+        <w:shd w:val="clear" w:color="auto" w:fill="FFFFFF"/>
+        <w:spacing w:before="0" w:beforeAutospacing="0" w:line="300" w:lineRule="atLeast"/>
+        <w:rPr>
+          <w:rFonts w:ascii="Roboto" w:hAnsi="Roboto"/>
+          <w:color w:val="484848"/>
+          <w:sz w:val="21"/>
+          <w:szCs w:val="21"/>
+        </w:rPr>
+      </w:pPr>
+    </w:p>
+    <w:p>
+      <w:pPr>
+        <w:pStyle w:val="NormalWeb"/>
+        <w:shd w:val="clear" w:color="auto" w:fill="FFFFFF"/>
+        <w:spacing w:before="0" w:beforeAutospacing="0" w:line="300" w:lineRule="atLeast"/>
+        <w:rPr>
+          <w:rFonts w:ascii="inherit" w:hAnsi="inherit"/>
           <w:color w:val="484848"/>
           <w:sz w:val="21"/>
           <w:szCs w:val="21"/>
@@ -904,10 +1987,86 @@
     <w:p>
       <w:pPr>
         <w:pStyle w:val="NormalWeb"/>
-        <w:shd w:val="clear" w:color="auto" w:fill="FFFFFF"/>
-        <w:spacing w:before="0" w:beforeAutospacing="0" w:line="300" w:lineRule="atLeast"/>
-        <w:rPr>
-          <w:rFonts w:ascii="Roboto" w:hAnsi="Roboto"/>
+        <w:numPr>
+          <w:ilvl w:val="0"/>
+          <w:numId w:val="1"/>
+        </w:numPr>
+        <w:shd w:val="clear" w:color="auto" w:fill="FFFFFF"/>
+        <w:spacing w:before="0" w:beforeAutospacing="0" w:line="300" w:lineRule="atLeast"/>
+        <w:rPr>
+          <w:rFonts w:ascii="inherit" w:hAnsi="inherit"/>
+          <w:color w:val="484848"/>
+          <w:sz w:val="21"/>
+          <w:szCs w:val="21"/>
+        </w:rPr>
+      </w:pPr>
+      <w:r>
+        <w:rPr>
+          <w:rFonts w:ascii="inherit" w:hAnsi="inherit"/>
+          <w:color w:val="484848"/>
+          <w:sz w:val="21"/>
+          <w:szCs w:val="21"/>
+        </w:rPr>
+        <w:t xml:space="preserve">Story Points: </w:t>
+      </w:r>
+      <w:r>
+        <w:rPr>
+          <w:rFonts w:ascii="inherit" w:hAnsi="inherit"/>
+          <w:color w:val="484848"/>
+          <w:sz w:val="21"/>
+          <w:szCs w:val="21"/>
+        </w:rPr>
+        <w:t>5</w:t>
+      </w:r>
+      <w:r>
+        <w:rPr>
+          <w:rFonts w:ascii="inherit" w:hAnsi="inherit"/>
+          <w:color w:val="484848"/>
+          <w:sz w:val="21"/>
+          <w:szCs w:val="21"/>
+        </w:rPr>
+        <w:tab/>
+      </w:r>
+      <w:r>
+        <w:rPr>
+          <w:rFonts w:ascii="inherit" w:hAnsi="inherit"/>
+          <w:color w:val="484848"/>
+          <w:sz w:val="21"/>
+          <w:szCs w:val="21"/>
+        </w:rPr>
+        <w:tab/>
+        <w:t xml:space="preserve">Risk: </w:t>
+      </w:r>
+      <w:r>
+        <w:rPr>
+          <w:rFonts w:ascii="inherit" w:hAnsi="inherit"/>
+          <w:color w:val="FF0000"/>
+          <w:sz w:val="21"/>
+          <w:szCs w:val="21"/>
+        </w:rPr>
+        <w:t>HIGH</w:t>
+      </w:r>
+    </w:p>
+    <w:p>
+      <w:pPr>
+        <w:pStyle w:val="NormalWeb"/>
+        <w:shd w:val="clear" w:color="auto" w:fill="FFFFFF"/>
+        <w:spacing w:before="0" w:beforeAutospacing="0" w:line="300" w:lineRule="atLeast"/>
+        <w:rPr>
+          <w:rFonts w:ascii="Roboto" w:hAnsi="Roboto"/>
+          <w:color w:val="484848"/>
+          <w:sz w:val="21"/>
+          <w:szCs w:val="21"/>
+        </w:rPr>
+      </w:pPr>
+    </w:p>
+    <w:p>
+      <w:pPr>
+        <w:pStyle w:val="NormalWeb"/>
+        <w:shd w:val="clear" w:color="auto" w:fill="FFFFFF"/>
+        <w:spacing w:before="0" w:beforeAutospacing="0" w:line="300" w:lineRule="atLeast"/>
+        <w:rPr>
+          <w:rFonts w:ascii="inherit" w:hAnsi="inherit"/>
           <w:color w:val="484848"/>
           <w:sz w:val="21"/>
           <w:szCs w:val="21"/>
@@ -940,6 +2099,82 @@
         </w:rPr>
         <w:t>As a doer, I want to view the habits and visual indicators of the other doers I am granted to follow.</w:t>
       </w:r>
+    </w:p>
+    <w:p>
+      <w:pPr>
+        <w:pStyle w:val="NormalWeb"/>
+        <w:numPr>
+          <w:ilvl w:val="0"/>
+          <w:numId w:val="1"/>
+        </w:numPr>
+        <w:shd w:val="clear" w:color="auto" w:fill="FFFFFF"/>
+        <w:spacing w:before="0" w:beforeAutospacing="0" w:line="300" w:lineRule="atLeast"/>
+        <w:rPr>
+          <w:rFonts w:ascii="inherit" w:hAnsi="inherit"/>
+          <w:color w:val="484848"/>
+          <w:sz w:val="21"/>
+          <w:szCs w:val="21"/>
+        </w:rPr>
+      </w:pPr>
+      <w:r>
+        <w:rPr>
+          <w:rFonts w:ascii="inherit" w:hAnsi="inherit"/>
+          <w:color w:val="484848"/>
+          <w:sz w:val="21"/>
+          <w:szCs w:val="21"/>
+        </w:rPr>
+        <w:t xml:space="preserve">Story Points: </w:t>
+      </w:r>
+      <w:r>
+        <w:rPr>
+          <w:rFonts w:ascii="inherit" w:hAnsi="inherit"/>
+          <w:color w:val="484848"/>
+          <w:sz w:val="21"/>
+          <w:szCs w:val="21"/>
+        </w:rPr>
+        <w:t>5</w:t>
+      </w:r>
+      <w:r>
+        <w:rPr>
+          <w:rFonts w:ascii="inherit" w:hAnsi="inherit"/>
+          <w:color w:val="484848"/>
+          <w:sz w:val="21"/>
+          <w:szCs w:val="21"/>
+        </w:rPr>
+        <w:tab/>
+      </w:r>
+      <w:r>
+        <w:rPr>
+          <w:rFonts w:ascii="inherit" w:hAnsi="inherit"/>
+          <w:color w:val="484848"/>
+          <w:sz w:val="21"/>
+          <w:szCs w:val="21"/>
+        </w:rPr>
+        <w:tab/>
+        <w:t xml:space="preserve">Risk: </w:t>
+      </w:r>
+      <w:r>
+        <w:rPr>
+          <w:rFonts w:ascii="inherit" w:hAnsi="inherit"/>
+          <w:color w:val="FF0000"/>
+          <w:sz w:val="21"/>
+          <w:szCs w:val="21"/>
+        </w:rPr>
+        <w:t>HIGH</w:t>
+      </w:r>
+    </w:p>
+    <w:p>
+      <w:pPr>
+        <w:pStyle w:val="NormalWeb"/>
+        <w:shd w:val="clear" w:color="auto" w:fill="FFFFFF"/>
+        <w:spacing w:before="0" w:beforeAutospacing="0" w:line="300" w:lineRule="atLeast"/>
+        <w:rPr>
+          <w:rFonts w:ascii="Roboto" w:hAnsi="Roboto"/>
+          <w:color w:val="484848"/>
+          <w:sz w:val="21"/>
+          <w:szCs w:val="21"/>
+        </w:rPr>
+      </w:pPr>
     </w:p>
     <w:p>
       <w:pPr>
@@ -971,7 +2206,7 @@
         <w:shd w:val="clear" w:color="auto" w:fill="FFFFFF"/>
         <w:spacing w:before="0" w:beforeAutospacing="0" w:line="300" w:lineRule="atLeast"/>
         <w:rPr>
-          <w:rFonts w:ascii="Roboto" w:hAnsi="Roboto"/>
+          <w:rFonts w:ascii="inherit" w:hAnsi="inherit"/>
           <w:color w:val="484848"/>
           <w:sz w:val="21"/>
           <w:szCs w:val="21"/>
@@ -996,6 +2231,73 @@
         <w:br/>
         <w:t>As a doer, I want to a habit event to have an optional location to record where it happened.</w:t>
       </w:r>
+    </w:p>
+    <w:p>
+      <w:pPr>
+        <w:pStyle w:val="NormalWeb"/>
+        <w:numPr>
+          <w:ilvl w:val="0"/>
+          <w:numId w:val="1"/>
+        </w:numPr>
+        <w:shd w:val="clear" w:color="auto" w:fill="FFFFFF"/>
+        <w:spacing w:before="0" w:beforeAutospacing="0" w:line="300" w:lineRule="atLeast"/>
+        <w:rPr>
+          <w:rFonts w:ascii="inherit" w:hAnsi="inherit"/>
+          <w:color w:val="484848"/>
+          <w:sz w:val="21"/>
+          <w:szCs w:val="21"/>
+        </w:rPr>
+      </w:pPr>
+      <w:r>
+        <w:rPr>
+          <w:rFonts w:ascii="inherit" w:hAnsi="inherit"/>
+          <w:color w:val="484848"/>
+          <w:sz w:val="21"/>
+          <w:szCs w:val="21"/>
+        </w:rPr>
+        <w:t>Story Points: 1</w:t>
+      </w:r>
+      <w:r>
+        <w:rPr>
+          <w:rFonts w:ascii="inherit" w:hAnsi="inherit"/>
+          <w:color w:val="484848"/>
+          <w:sz w:val="21"/>
+          <w:szCs w:val="21"/>
+        </w:rPr>
+        <w:tab/>
+      </w:r>
+      <w:r>
+        <w:rPr>
+          <w:rFonts w:ascii="inherit" w:hAnsi="inherit"/>
+          <w:color w:val="484848"/>
+          <w:sz w:val="21"/>
+          <w:szCs w:val="21"/>
+        </w:rPr>
+        <w:tab/>
+        <w:t xml:space="preserve">Risk: </w:t>
+      </w:r>
+      <w:r>
+        <w:rPr>
+          <w:rFonts w:ascii="inherit" w:hAnsi="inherit"/>
+          <w:color w:val="00B050"/>
+          <w:sz w:val="21"/>
+          <w:szCs w:val="21"/>
+        </w:rPr>
+        <w:t>LOW</w:t>
+      </w:r>
+    </w:p>
+    <w:p>
+      <w:pPr>
+        <w:pStyle w:val="NormalWeb"/>
+        <w:shd w:val="clear" w:color="auto" w:fill="FFFFFF"/>
+        <w:spacing w:before="0" w:beforeAutospacing="0" w:line="300" w:lineRule="atLeast"/>
+        <w:rPr>
+          <w:rFonts w:ascii="Roboto" w:hAnsi="Roboto"/>
+          <w:color w:val="484848"/>
+          <w:sz w:val="21"/>
+          <w:szCs w:val="21"/>
+        </w:rPr>
+      </w:pPr>
     </w:p>
     <w:p/>
     <w:sectPr>

</xml_diff>